<commit_message>
Advice not to use guest wifi added
</commit_message>
<xml_diff>
--- a/Handouts/Working with the class Github repository.docx
+++ b/Handouts/Working with the class Github repository.docx
@@ -13,7 +13,6 @@
           <w:rFonts w:asciiTheme="majorHAnsi" w:hAnsiTheme="majorHAnsi"/>
         </w:rPr>
       </w:pPr>
-      <w:bookmarkStart w:id="0" w:name="_GoBack"/>
       <w:r>
         <w:rPr>
           <w:rFonts w:asciiTheme="majorHAnsi" w:hAnsiTheme="majorHAnsi"/>
@@ -49,8 +48,46 @@
           <w:t>https://desktop.github.com/</w:t>
         </w:r>
       </w:hyperlink>
-    </w:p>
-    <w:bookmarkEnd w:id="0"/>
+      <w:r>
+        <w:rPr>
+          <w:rStyle w:val="Hyperlink"/>
+          <w:rFonts w:asciiTheme="majorHAnsi" w:hAnsiTheme="majorHAnsi"/>
+          <w:u w:val="none"/>
+        </w:rPr>
+        <w:t xml:space="preserve"> </w:t>
+      </w:r>
+      <w:r>
+        <w:rPr>
+          <w:rStyle w:val="Hyperlink"/>
+          <w:rFonts w:asciiTheme="majorHAnsi" w:hAnsiTheme="majorHAnsi"/>
+          <w:color w:val="auto"/>
+          <w:u w:val="none"/>
+        </w:rPr>
+        <w:t xml:space="preserve">(Note do not do with over the @memorial-guest </w:t>
+      </w:r>
+      <w:proofErr w:type="spellStart"/>
+      <w:r>
+        <w:rPr>
+          <w:rStyle w:val="Hyperlink"/>
+          <w:rFonts w:asciiTheme="majorHAnsi" w:hAnsiTheme="majorHAnsi"/>
+          <w:color w:val="auto"/>
+          <w:u w:val="none"/>
+        </w:rPr>
+        <w:t>wifi</w:t>
+      </w:r>
+      <w:proofErr w:type="spellEnd"/>
+      <w:r>
+        <w:rPr>
+          <w:rStyle w:val="Hyperlink"/>
+          <w:rFonts w:asciiTheme="majorHAnsi" w:hAnsiTheme="majorHAnsi"/>
+          <w:color w:val="auto"/>
+          <w:u w:val="none"/>
+        </w:rPr>
+        <w:t xml:space="preserve"> as this may cause problems)</w:t>
+      </w:r>
+      <w:bookmarkStart w:id="0" w:name="_GoBack"/>
+      <w:bookmarkEnd w:id="0"/>
+    </w:p>
     <w:p>
       <w:pPr>
         <w:rPr>
@@ -762,6 +799,7 @@
       <w:r>
         <w:rPr>
           <w:rFonts w:asciiTheme="majorHAnsi" w:hAnsiTheme="majorHAnsi"/>
+          <w:noProof/>
         </w:rPr>
         <w:drawing>
           <wp:inline distT="0" distB="0" distL="0" distR="0" wp14:anchorId="7A1A68C1" wp14:editId="79BED440">

</xml_diff>